<commit_message>
Removed phone number from CV
</commit_message>
<xml_diff>
--- a/assets/KimRichardsCV.docx
+++ b/assets/KimRichardsCV.docx
@@ -80,25 +80,7 @@
           <w:bCs/>
           <w:color w:val="7F7F7F" w:themeColor="text1" w:themeTint="80"/>
         </w:rPr>
-        <w:t>Worcestershire |</w:t>
-      </w:r>
-      <w:r>
-        <w:rPr>
-          <w:rFonts w:eastAsia="Calibri" w:cs="Calibri"/>
-          <w:b/>
-          <w:bCs/>
-          <w:color w:val="7F7F7F" w:themeColor="text1" w:themeTint="80"/>
-        </w:rPr>
-        <w:t xml:space="preserve"> </w:t>
-      </w:r>
-      <w:r>
-        <w:rPr>
-          <w:rFonts w:eastAsia="Calibri" w:cs="Calibri"/>
-          <w:b/>
-          <w:bCs/>
-          <w:color w:val="7F7F7F" w:themeColor="text1" w:themeTint="80"/>
-        </w:rPr>
-        <w:t>+447494856994 | richards.kimc@gmail.com</w:t>
+        <w:t>Worcestershire | richards.kimc@gmail.com</w:t>
       </w:r>
     </w:p>
     <w:p>
@@ -121,45 +103,7 @@
           <w:bCs/>
           <w:color w:val="7F7F7F" w:themeColor="text1" w:themeTint="80"/>
         </w:rPr>
-        <w:t>linkedin.com/in/kim-richards-138615293</w:t>
-      </w:r>
-      <w:r>
-        <w:rPr>
-          <w:rFonts w:eastAsia="Calibri" w:cs="Calibri"/>
-          <w:b/>
-          <w:bCs/>
-          <w:color w:val="7F7F7F" w:themeColor="text1" w:themeTint="80"/>
-        </w:rPr>
-        <w:t xml:space="preserve"> | </w:t>
-      </w:r>
-      <w:r>
-        <w:rPr>
-          <w:rFonts w:eastAsia="Calibri" w:cs="Calibri"/>
-          <w:b/>
-          <w:bCs/>
-          <w:color w:val="7F7F7F" w:themeColor="text1" w:themeTint="80"/>
-        </w:rPr>
-        <w:t>adbcb1b2.github.io/</w:t>
-      </w:r>
-      <w:proofErr w:type="spellStart"/>
-      <w:r>
-        <w:rPr>
-          <w:rFonts w:eastAsia="Calibri" w:cs="Calibri"/>
-          <w:b/>
-          <w:bCs/>
-          <w:color w:val="7F7F7F" w:themeColor="text1" w:themeTint="80"/>
-        </w:rPr>
-        <w:t>kim-richards</w:t>
-      </w:r>
-      <w:proofErr w:type="spellEnd"/>
-      <w:r>
-        <w:rPr>
-          <w:rFonts w:eastAsia="Calibri" w:cs="Calibri"/>
-          <w:b/>
-          <w:bCs/>
-          <w:color w:val="7F7F7F" w:themeColor="text1" w:themeTint="80"/>
-        </w:rPr>
-        <w:t xml:space="preserve"> | </w:t>
+        <w:t xml:space="preserve">linkedin.com/in/kim-richards-138615293 | adbcb1b2.github.io/kim-richards | </w:t>
       </w:r>
       <w:r>
         <w:rPr>
@@ -644,23 +588,13 @@
                 <w:bCs/>
               </w:rPr>
             </w:pPr>
-            <w:proofErr w:type="spellStart"/>
             <w:r>
               <w:rPr>
                 <w:rFonts w:asciiTheme="minorHAnsi" w:hAnsiTheme="minorHAnsi" w:cs="Arial"/>
                 <w:b/>
                 <w:bCs/>
               </w:rPr>
-              <w:t>Fullstack</w:t>
-            </w:r>
-            <w:proofErr w:type="spellEnd"/>
-            <w:r>
-              <w:rPr>
-                <w:rFonts w:asciiTheme="minorHAnsi" w:hAnsiTheme="minorHAnsi" w:cs="Arial"/>
-                <w:b/>
-                <w:bCs/>
-              </w:rPr>
-              <w:t xml:space="preserve"> Development</w:t>
+              <w:t>Fullstack Development</w:t>
             </w:r>
           </w:p>
           <w:p>
@@ -1453,21 +1387,7 @@
           <w:rFonts w:asciiTheme="minorHAnsi" w:hAnsiTheme="minorHAnsi" w:cs="Arial"/>
           <w:szCs w:val="20"/>
         </w:rPr>
-        <w:t>AS Levels: EPQ (</w:t>
-      </w:r>
-      <w:r>
-        <w:rPr>
-          <w:rFonts w:asciiTheme="minorHAnsi" w:hAnsiTheme="minorHAnsi" w:cs="Arial"/>
-          <w:szCs w:val="20"/>
-        </w:rPr>
-        <w:t>A*</w:t>
-      </w:r>
-      <w:r>
-        <w:rPr>
-          <w:rFonts w:asciiTheme="minorHAnsi" w:hAnsiTheme="minorHAnsi" w:cs="Arial"/>
-          <w:szCs w:val="20"/>
-        </w:rPr>
-        <w:t>), Mathematics (A), Further Mathematics (B), Computer Science (B)</w:t>
+        <w:t>AS Levels: EPQ (A*), Mathematics (A), Further Mathematics (B), Computer Science (B)</w:t>
       </w:r>
     </w:p>
     <w:p>
@@ -1645,27 +1565,7 @@
           <w:szCs w:val="20"/>
         </w:rPr>
         <w:lastRenderedPageBreak/>
-        <w:t xml:space="preserve">May 2024 – Present | </w:t>
-      </w:r>
-      <w:proofErr w:type="spellStart"/>
-      <w:r>
-        <w:rPr>
-          <w:rFonts w:asciiTheme="minorHAnsi" w:hAnsiTheme="minorHAnsi" w:cs="Arial"/>
-          <w:b/>
-          <w:bCs/>
-          <w:szCs w:val="20"/>
-        </w:rPr>
-        <w:t>Unimetals</w:t>
-      </w:r>
-      <w:proofErr w:type="spellEnd"/>
-      <w:r>
-        <w:rPr>
-          <w:rFonts w:asciiTheme="minorHAnsi" w:hAnsiTheme="minorHAnsi" w:cs="Arial"/>
-          <w:b/>
-          <w:bCs/>
-          <w:szCs w:val="20"/>
-        </w:rPr>
-        <w:t>, Hybrid Remote</w:t>
+        <w:t>May 2024 – Present | Unimetals, Hybrid Remote</w:t>
       </w:r>
     </w:p>
     <w:p>
@@ -2652,25 +2552,7 @@
           <w:bCs/>
           <w:szCs w:val="20"/>
         </w:rPr>
-        <w:t xml:space="preserve"> (</w:t>
-      </w:r>
-      <w:r>
-        <w:rPr>
-          <w:rFonts w:asciiTheme="minorHAnsi" w:hAnsiTheme="minorHAnsi" w:cs="Arial"/>
-          <w:b/>
-          <w:bCs/>
-          <w:szCs w:val="20"/>
-        </w:rPr>
-        <w:t>November 2023</w:t>
-      </w:r>
-      <w:r>
-        <w:rPr>
-          <w:rFonts w:asciiTheme="minorHAnsi" w:hAnsiTheme="minorHAnsi" w:cs="Arial"/>
-          <w:b/>
-          <w:bCs/>
-          <w:szCs w:val="20"/>
-        </w:rPr>
-        <w:t>)</w:t>
+        <w:t xml:space="preserve"> (November 2023)</w:t>
       </w:r>
     </w:p>
     <w:p>
@@ -10263,6 +10145,7 @@
   <w:style w:type="character" w:default="1" w:styleId="DefaultParagraphFont">
     <w:name w:val="Default Paragraph Font"/>
     <w:uiPriority w:val="1"/>
+    <w:semiHidden/>
     <w:unhideWhenUsed/>
   </w:style>
   <w:style w:type="table" w:default="1" w:styleId="TableNormal">
@@ -10846,6 +10729,30 @@
 </file>
 
 <file path=customXml/item1.xml><?xml version="1.0" encoding="utf-8"?>
+<?mso-contentType ?>
+<FormTemplates xmlns="http://schemas.microsoft.com/sharepoint/v3/contenttype/forms">
+  <Display>DocumentLibraryForm</Display>
+  <Edit>DocumentLibraryForm</Edit>
+  <New>DocumentLibraryForm</New>
+</FormTemplates>
+</file>
+
+<file path=customXml/item2.xml><?xml version="1.0" encoding="utf-8"?>
+<p:properties xmlns:p="http://schemas.microsoft.com/office/2006/metadata/properties" xmlns:xsi="http://www.w3.org/2001/XMLSchema-instance" xmlns:pc="http://schemas.microsoft.com/office/infopath/2007/PartnerControls">
+  <documentManagement>
+    <TaxCatchAll xmlns="9575ee82-6e69-4c70-8b81-f0628fbfe219" xsi:nil="true"/>
+    <lcf76f155ced4ddcb4097134ff3c332f xmlns="27962032-9518-47d4-8b9c-7d7754847fbe">
+      <Terms xmlns="http://schemas.microsoft.com/office/infopath/2007/PartnerControls"/>
+    </lcf76f155ced4ddcb4097134ff3c332f>
+  </documentManagement>
+</p:properties>
+</file>
+
+<file path=customXml/item3.xml><?xml version="1.0" encoding="utf-8"?>
+<b:Sources xmlns:b="http://schemas.openxmlformats.org/officeDocument/2006/bibliography" xmlns="http://schemas.openxmlformats.org/officeDocument/2006/bibliography" SelectedStyle="/APA.XSL" StyleName="APA"/>
+</file>
+
+<file path=customXml/item4.xml><?xml version="1.0" encoding="utf-8"?>
 <ct:contentTypeSchema xmlns:ct="http://schemas.microsoft.com/office/2006/metadata/contentType" xmlns:ma="http://schemas.microsoft.com/office/2006/metadata/properties/metaAttributes" ct:_="" ma:_="" ma:contentTypeName="Document" ma:contentTypeID="0x0101002D1EB5712ABA984D948C4F9F584C683F" ma:contentTypeVersion="20" ma:contentTypeDescription="Create a new document." ma:contentTypeScope="" ma:versionID="f43199437f89b3fdc376cc25304b9e4a">
   <xsd:schema xmlns:xsd="http://www.w3.org/2001/XMLSchema" xmlns:xs="http://www.w3.org/2001/XMLSchema" xmlns:p="http://schemas.microsoft.com/office/2006/metadata/properties" xmlns:ns2="27962032-9518-47d4-8b9c-7d7754847fbe" xmlns:ns3="9575ee82-6e69-4c70-8b81-f0628fbfe219" targetNamespace="http://schemas.microsoft.com/office/2006/metadata/properties" ma:root="true" ma:fieldsID="f25cf016c5ff68da5b6073f7b9ed4ba6" ns2:_="" ns3:_="">
     <xsd:import namespace="27962032-9518-47d4-8b9c-7d7754847fbe"/>
@@ -11080,31 +10987,34 @@
 </ct:contentTypeSchema>
 </file>
 
-<file path=customXml/item2.xml><?xml version="1.0" encoding="utf-8"?>
-<b:Sources xmlns:b="http://schemas.openxmlformats.org/officeDocument/2006/bibliography" xmlns="http://schemas.openxmlformats.org/officeDocument/2006/bibliography" SelectedStyle="/APA.XSL" StyleName="APA"/>
+<file path=customXml/itemProps1.xml><?xml version="1.0" encoding="utf-8"?>
+<ds:datastoreItem xmlns:ds="http://schemas.openxmlformats.org/officeDocument/2006/customXml" ds:itemID="{9559E082-80BD-409A-8C87-339CD5A6D1E1}">
+  <ds:schemaRefs>
+    <ds:schemaRef ds:uri="http://schemas.microsoft.com/sharepoint/v3/contenttype/forms"/>
+  </ds:schemaRefs>
+</ds:datastoreItem>
 </file>
 
-<file path=customXml/item3.xml><?xml version="1.0" encoding="utf-8"?>
-<p:properties xmlns:p="http://schemas.microsoft.com/office/2006/metadata/properties" xmlns:xsi="http://www.w3.org/2001/XMLSchema-instance" xmlns:pc="http://schemas.microsoft.com/office/infopath/2007/PartnerControls">
-  <documentManagement>
-    <TaxCatchAll xmlns="9575ee82-6e69-4c70-8b81-f0628fbfe219" xsi:nil="true"/>
-    <lcf76f155ced4ddcb4097134ff3c332f xmlns="27962032-9518-47d4-8b9c-7d7754847fbe">
-      <Terms xmlns="http://schemas.microsoft.com/office/infopath/2007/PartnerControls"/>
-    </lcf76f155ced4ddcb4097134ff3c332f>
-  </documentManagement>
-</p:properties>
+<file path=customXml/itemProps2.xml><?xml version="1.0" encoding="utf-8"?>
+<ds:datastoreItem xmlns:ds="http://schemas.openxmlformats.org/officeDocument/2006/customXml" ds:itemID="{36A81C7A-3E34-4363-A7D8-BA7D1E6CC31C}">
+  <ds:schemaRefs>
+    <ds:schemaRef ds:uri="http://schemas.microsoft.com/office/2006/metadata/properties"/>
+    <ds:schemaRef ds:uri="http://schemas.microsoft.com/office/infopath/2007/PartnerControls"/>
+    <ds:schemaRef ds:uri="9575ee82-6e69-4c70-8b81-f0628fbfe219"/>
+    <ds:schemaRef ds:uri="27962032-9518-47d4-8b9c-7d7754847fbe"/>
+  </ds:schemaRefs>
+</ds:datastoreItem>
 </file>
 
-<file path=customXml/item4.xml><?xml version="1.0" encoding="utf-8"?>
-<?mso-contentType ?>
-<FormTemplates xmlns="http://schemas.microsoft.com/sharepoint/v3/contenttype/forms">
-  <Display>DocumentLibraryForm</Display>
-  <Edit>DocumentLibraryForm</Edit>
-  <New>DocumentLibraryForm</New>
-</FormTemplates>
+<file path=customXml/itemProps3.xml><?xml version="1.0" encoding="utf-8"?>
+<ds:datastoreItem xmlns:ds="http://schemas.openxmlformats.org/officeDocument/2006/customXml" ds:itemID="{05BE31D9-F077-4A62-AEBF-C8CDAEABB38E}">
+  <ds:schemaRefs>
+    <ds:schemaRef ds:uri="http://schemas.openxmlformats.org/officeDocument/2006/bibliography"/>
+  </ds:schemaRefs>
+</ds:datastoreItem>
 </file>
 
-<file path=customXml/itemProps1.xml><?xml version="1.0" encoding="utf-8"?>
+<file path=customXml/itemProps4.xml><?xml version="1.0" encoding="utf-8"?>
 <ds:datastoreItem xmlns:ds="http://schemas.openxmlformats.org/officeDocument/2006/customXml" ds:itemID="{BA1FD5D9-0768-4BA5-A08E-325D2450D094}">
   <ds:schemaRefs>
     <ds:schemaRef ds:uri="http://schemas.microsoft.com/office/2006/metadata/contentType"/>
@@ -11121,31 +11031,4 @@
     <ds:schemaRef ds:uri="http://schemas.microsoft.com/internal/obd"/>
   </ds:schemaRefs>
 </ds:datastoreItem>
-</file>
-
-<file path=customXml/itemProps2.xml><?xml version="1.0" encoding="utf-8"?>
-<ds:datastoreItem xmlns:ds="http://schemas.openxmlformats.org/officeDocument/2006/customXml" ds:itemID="{05BE31D9-F077-4A62-AEBF-C8CDAEABB38E}">
-  <ds:schemaRefs>
-    <ds:schemaRef ds:uri="http://schemas.openxmlformats.org/officeDocument/2006/bibliography"/>
-  </ds:schemaRefs>
-</ds:datastoreItem>
-</file>
-
-<file path=customXml/itemProps3.xml><?xml version="1.0" encoding="utf-8"?>
-<ds:datastoreItem xmlns:ds="http://schemas.openxmlformats.org/officeDocument/2006/customXml" ds:itemID="{36A81C7A-3E34-4363-A7D8-BA7D1E6CC31C}">
-  <ds:schemaRefs>
-    <ds:schemaRef ds:uri="http://schemas.microsoft.com/office/2006/metadata/properties"/>
-    <ds:schemaRef ds:uri="http://schemas.microsoft.com/office/infopath/2007/PartnerControls"/>
-    <ds:schemaRef ds:uri="9575ee82-6e69-4c70-8b81-f0628fbfe219"/>
-    <ds:schemaRef ds:uri="27962032-9518-47d4-8b9c-7d7754847fbe"/>
-  </ds:schemaRefs>
-</ds:datastoreItem>
-</file>
-
-<file path=customXml/itemProps4.xml><?xml version="1.0" encoding="utf-8"?>
-<ds:datastoreItem xmlns:ds="http://schemas.openxmlformats.org/officeDocument/2006/customXml" ds:itemID="{9559E082-80BD-409A-8C87-339CD5A6D1E1}">
-  <ds:schemaRefs>
-    <ds:schemaRef ds:uri="http://schemas.microsoft.com/sharepoint/v3/contenttype/forms"/>
-  </ds:schemaRefs>
-</ds:datastoreItem>
 </file>
</xml_diff>